<commit_message>
NTYPE 932	B3_QBESHD TRNSYS17の注意点を追記
</commit_message>
<xml_diff>
--- a/Docs/Type56/NTYPEs.docx
+++ b/Docs/Type56/NTYPEs.docx
@@ -1,6 +1,6 @@
 
 <file path=word/document.xml><?xml version="1.0" encoding="utf-8"?>
-<w:document xmlns:wpc="http://schemas.microsoft.com/office/word/2010/wordprocessingCanvas" xmlns:cx="http://schemas.microsoft.com/office/drawing/2014/chartex" xmlns:cx1="http://schemas.microsoft.com/office/drawing/2015/9/8/chartex" xmlns:cx2="http://schemas.microsoft.com/office/drawing/2015/10/21/chartex" xmlns:cx3="http://schemas.microsoft.com/office/drawing/2016/5/9/chartex" xmlns:cx4="http://schemas.microsoft.com/office/drawing/2016/5/10/chartex" xmlns:cx5="http://schemas.microsoft.com/office/drawing/2016/5/11/chartex" xmlns:cx6="http://schemas.microsoft.com/office/drawing/2016/5/12/chartex" xmlns:cx7="http://schemas.microsoft.com/office/drawing/2016/5/13/chartex" xmlns:cx8="http://schemas.microsoft.com/office/drawing/2016/5/14/chartex" xmlns:mc="http://schemas.openxmlformats.org/markup-compatibility/2006" xmlns:aink="http://schemas.microsoft.com/office/drawing/2016/ink" xmlns:am3d="http://schemas.microsoft.com/office/drawing/2017/model3d" xmlns:o="urn:schemas-microsoft-com:office:office" xmlns:r="http://schemas.openxmlformats.org/officeDocument/2006/relationships" xmlns:m="http://schemas.openxmlformats.org/officeDocument/2006/math" xmlns:v="urn:schemas-microsoft-com:vml" xmlns:wp14="http://schemas.microsoft.com/office/word/2010/wordprocessingDrawing" xmlns:wp="http://schemas.openxmlformats.org/drawingml/2006/wordprocessingDrawing" xmlns:w10="urn:schemas-microsoft-com:office:word" xmlns:w="http://schemas.openxmlformats.org/wordprocessingml/2006/main" xmlns:w14="http://schemas.microsoft.com/office/word/2010/wordml" xmlns:w15="http://schemas.microsoft.com/office/word/2012/wordml" xmlns:w16cid="http://schemas.microsoft.com/office/word/2016/wordml/cid" xmlns:w16se="http://schemas.microsoft.com/office/word/2015/wordml/symex" xmlns:wpg="http://schemas.microsoft.com/office/word/2010/wordprocessingGroup" xmlns:wpi="http://schemas.microsoft.com/office/word/2010/wordprocessingInk" xmlns:wne="http://schemas.microsoft.com/office/word/2006/wordml" xmlns:wps="http://schemas.microsoft.com/office/word/2010/wordprocessingShape" mc:Ignorable="w14 w15 w16se w16cid wp14">
+<w:document xmlns:wpc="http://schemas.microsoft.com/office/word/2010/wordprocessingCanvas" xmlns:cx="http://schemas.microsoft.com/office/drawing/2014/chartex" xmlns:cx1="http://schemas.microsoft.com/office/drawing/2015/9/8/chartex" xmlns:cx2="http://schemas.microsoft.com/office/drawing/2015/10/21/chartex" xmlns:cx3="http://schemas.microsoft.com/office/drawing/2016/5/9/chartex" xmlns:cx4="http://schemas.microsoft.com/office/drawing/2016/5/10/chartex" xmlns:cx5="http://schemas.microsoft.com/office/drawing/2016/5/11/chartex" xmlns:cx6="http://schemas.microsoft.com/office/drawing/2016/5/12/chartex" xmlns:cx7="http://schemas.microsoft.com/office/drawing/2016/5/13/chartex" xmlns:cx8="http://schemas.microsoft.com/office/drawing/2016/5/14/chartex" xmlns:mc="http://schemas.openxmlformats.org/markup-compatibility/2006" xmlns:aink="http://schemas.microsoft.com/office/drawing/2016/ink" xmlns:am3d="http://schemas.microsoft.com/office/drawing/2017/model3d" xmlns:o="urn:schemas-microsoft-com:office:office" xmlns:r="http://schemas.openxmlformats.org/officeDocument/2006/relationships" xmlns:m="http://schemas.openxmlformats.org/officeDocument/2006/math" xmlns:v="urn:schemas-microsoft-com:vml" xmlns:wp14="http://schemas.microsoft.com/office/word/2010/wordprocessingDrawing" xmlns:wp="http://schemas.openxmlformats.org/drawingml/2006/wordprocessingDrawing" xmlns:w10="urn:schemas-microsoft-com:office:word" xmlns:w="http://schemas.openxmlformats.org/wordprocessingml/2006/main" xmlns:w14="http://schemas.microsoft.com/office/word/2010/wordml" xmlns:w15="http://schemas.microsoft.com/office/word/2012/wordml" xmlns:w16cex="http://schemas.microsoft.com/office/word/2018/wordml/cex" xmlns:w16cid="http://schemas.microsoft.com/office/word/2016/wordml/cid" xmlns:w16="http://schemas.microsoft.com/office/word/2018/wordml" xmlns:w16sdtdh="http://schemas.microsoft.com/office/word/2020/wordml/sdtdatahash" xmlns:w16se="http://schemas.microsoft.com/office/word/2015/wordml/symex" xmlns:wpg="http://schemas.microsoft.com/office/word/2010/wordprocessingGroup" xmlns:wpi="http://schemas.microsoft.com/office/word/2010/wordprocessingInk" xmlns:wne="http://schemas.microsoft.com/office/word/2006/wordml" xmlns:wps="http://schemas.microsoft.com/office/word/2010/wordprocessingShape" mc:Ignorable="w14 w15 w16se w16cid w16 w16cex w16sdtdh wp14">
   <w:body>
     <w:p>
       <w:pPr>
@@ -409,7 +409,7 @@
               <w:jc w:val="left"/>
             </w:pPr>
             <w:r>
-              <w:object w:dxaOrig="1875" w:dyaOrig="1215">
+              <w:object w:dxaOrig="1875" w:dyaOrig="1215" w14:anchorId="336210D4">
                 <v:shapetype id="_x0000_t75" coordsize="21600,21600" o:spt="75" o:preferrelative="t" path="m@4@5l@4@11@9@11@9@5xe" filled="f" stroked="f">
                   <v:stroke joinstyle="miter"/>
                   <v:formulas>
@@ -429,10 +429,10 @@
                   <v:path o:extrusionok="f" gradientshapeok="t" o:connecttype="rect"/>
                   <o:lock v:ext="edit" aspectratio="t"/>
                 </v:shapetype>
-                <v:shape id="_x0000_i1025" type="#_x0000_t75" style="width:94.25pt;height:60.75pt" o:ole="">
+                <v:shape id="_x0000_i1025" type="#_x0000_t75" style="width:94.35pt;height:60.85pt" o:ole="">
                   <v:imagedata r:id="rId8" o:title=""/>
                 </v:shape>
-                <o:OLEObject Type="Embed" ProgID="PBrush" ShapeID="_x0000_i1025" DrawAspect="Content" ObjectID="_1666520457" r:id="rId9"/>
+                <o:OLEObject Type="Embed" ProgID="PBrush" ShapeID="_x0000_i1025" DrawAspect="Content" ObjectID="_1690724262" r:id="rId9"/>
               </w:object>
             </w:r>
           </w:p>
@@ -614,7 +614,7 @@
               <mc:AlternateContent>
                 <mc:Choice Requires="wpc">
                   <w:drawing>
-                    <wp:inline distT="0" distB="0" distL="0" distR="0">
+                    <wp:inline distT="0" distB="0" distL="0" distR="0" wp14:anchorId="542C5F92" wp14:editId="455B339D">
                       <wp:extent cx="2653665" cy="1546943"/>
                       <wp:effectExtent l="38100" t="0" r="0" b="0"/>
                       <wp:docPr id="8" name="キャンバス 8"/>
@@ -1259,7 +1259,7 @@
                 </mc:Choice>
                 <mc:Fallback>
                   <w:pict>
-                    <v:group id="キャンバス 8" o:spid="_x0000_s1026" editas="canvas" style="width:208.95pt;height:121.8pt;mso-position-horizontal-relative:char;mso-position-vertical-relative:line" coordsize="26536,15468" o:gfxdata="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">
+                    <v:group w14:anchorId="542C5F92" id="キャンバス 8" o:spid="_x0000_s1026" editas="canvas" style="width:208.95pt;height:121.8pt;mso-position-horizontal-relative:char;mso-position-vertical-relative:line" coordsize="26536,15468" o:gfxdata="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">
                       <v:shape id="_x0000_s1027" type="#_x0000_t75" style="position:absolute;width:26536;height:15468;visibility:visible;mso-wrap-style:square">
                         <v:fill o:detectmouseclick="t"/>
                         <v:path o:connecttype="none"/>
@@ -3032,7 +3032,7 @@
               <mc:AlternateContent>
                 <mc:Choice Requires="wpc">
                   <w:drawing>
-                    <wp:inline distT="0" distB="0" distL="0" distR="0" wp14:anchorId="18BA5C9D" wp14:editId="407FBF3D">
+                    <wp:inline distT="0" distB="0" distL="0" distR="0" wp14:anchorId="56D7E420" wp14:editId="33579484">
                       <wp:extent cx="2653665" cy="1546943"/>
                       <wp:effectExtent l="38100" t="0" r="0" b="0"/>
                       <wp:docPr id="33" name="キャンバス 33"/>
@@ -3393,7 +3393,7 @@
                 </mc:Choice>
                 <mc:Fallback>
                   <w:pict>
-                    <v:group w14:anchorId="18BA5C9D" id="キャンバス 33" o:spid="_x0000_s1044" editas="canvas" style="width:208.95pt;height:121.8pt;mso-position-horizontal-relative:char;mso-position-vertical-relative:line" coordsize="26536,15468" o:gfxdata="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">
+                    <v:group w14:anchorId="56D7E420" id="キャンバス 33" o:spid="_x0000_s1044" editas="canvas" style="width:208.95pt;height:121.8pt;mso-position-horizontal-relative:char;mso-position-vertical-relative:line" coordsize="26536,15468" o:gfxdata="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">
                       <v:shape id="_x0000_s1045" type="#_x0000_t75" style="position:absolute;width:26536;height:15468;visibility:visible;mso-wrap-style:square">
                         <v:fill o:detectmouseclick="t"/>
                         <v:path o:connecttype="none"/>
@@ -3613,7 +3613,7 @@
               <mc:AlternateContent>
                 <mc:Choice Requires="wpc">
                   <w:drawing>
-                    <wp:inline distT="0" distB="0" distL="0" distR="0" wp14:anchorId="7AB0D5BC" wp14:editId="6D048448">
+                    <wp:inline distT="0" distB="0" distL="0" distR="0" wp14:anchorId="41E94D37" wp14:editId="2E4418D7">
                       <wp:extent cx="2653665" cy="1546943"/>
                       <wp:effectExtent l="38100" t="0" r="0" b="0"/>
                       <wp:docPr id="39" name="キャンバス 39"/>
@@ -3974,7 +3974,7 @@
                 </mc:Choice>
                 <mc:Fallback>
                   <w:pict>
-                    <v:group w14:anchorId="7AB0D5BC" id="キャンバス 39" o:spid="_x0000_s1054" editas="canvas" style="width:208.95pt;height:121.8pt;mso-position-horizontal-relative:char;mso-position-vertical-relative:line" coordsize="26536,15468" o:gfxdata="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">
+                    <v:group w14:anchorId="41E94D37" id="キャンバス 39" o:spid="_x0000_s1054" editas="canvas" style="width:208.95pt;height:121.8pt;mso-position-horizontal-relative:char;mso-position-vertical-relative:line" coordsize="26536,15468" o:gfxdata="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">
                       <v:shape id="_x0000_s1055" type="#_x0000_t75" style="position:absolute;width:26536;height:15468;visibility:visible;mso-wrap-style:square">
                         <v:fill o:detectmouseclick="t"/>
                         <v:path o:connecttype="none"/>
@@ -4601,7 +4601,7 @@
               <mc:AlternateContent>
                 <mc:Choice Requires="wps">
                   <w:drawing>
-                    <wp:anchor distT="0" distB="0" distL="114300" distR="114300" simplePos="0" relativeHeight="251659264" behindDoc="0" locked="0" layoutInCell="1" allowOverlap="1" wp14:anchorId="41612C70" wp14:editId="47F2A173">
+                    <wp:anchor distT="0" distB="0" distL="114300" distR="114300" simplePos="0" relativeHeight="251659264" behindDoc="0" locked="0" layoutInCell="1" allowOverlap="1" wp14:anchorId="0579AC20" wp14:editId="27CD0E0F">
                       <wp:simplePos x="0" y="0"/>
                       <wp:positionH relativeFrom="column">
                         <wp:posOffset>1411287</wp:posOffset>
@@ -4678,7 +4678,7 @@
               <mc:AlternateContent>
                 <mc:Choice Requires="wps">
                   <w:drawing>
-                    <wp:anchor distT="0" distB="0" distL="114300" distR="114300" simplePos="0" relativeHeight="251660288" behindDoc="0" locked="0" layoutInCell="1" allowOverlap="1" wp14:anchorId="36B131F6" wp14:editId="46D674B2">
+                    <wp:anchor distT="0" distB="0" distL="114300" distR="114300" simplePos="0" relativeHeight="251660288" behindDoc="0" locked="0" layoutInCell="1" allowOverlap="1" wp14:anchorId="00A12567" wp14:editId="41248CA0">
                       <wp:simplePos x="0" y="0"/>
                       <wp:positionH relativeFrom="column">
                         <wp:posOffset>1389063</wp:posOffset>
@@ -4755,7 +4755,7 @@
               <mc:AlternateContent>
                 <mc:Choice Requires="wpc">
                   <w:drawing>
-                    <wp:inline distT="0" distB="0" distL="0" distR="0" wp14:anchorId="169E0DE4" wp14:editId="48879FB2">
+                    <wp:inline distT="0" distB="0" distL="0" distR="0" wp14:anchorId="3233B669" wp14:editId="04E9A8C0">
                       <wp:extent cx="2653665" cy="1547112"/>
                       <wp:effectExtent l="38100" t="0" r="0" b="0"/>
                       <wp:docPr id="86" name="キャンバス 86"/>
@@ -5088,7 +5088,7 @@
                 </mc:Choice>
                 <mc:Fallback>
                   <w:pict>
-                    <v:group w14:anchorId="169E0DE4" id="キャンバス 86" o:spid="_x0000_s1064" editas="canvas" style="width:208.95pt;height:121.8pt;mso-position-horizontal-relative:char;mso-position-vertical-relative:line" coordsize="26536,15468" o:gfxdata="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">
+                    <v:group w14:anchorId="3233B669" id="キャンバス 86" o:spid="_x0000_s1064" editas="canvas" style="width:208.95pt;height:121.8pt;mso-position-horizontal-relative:char;mso-position-vertical-relative:line" coordsize="26536,15468" o:gfxdata="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">
                       <v:shape id="_x0000_s1065" type="#_x0000_t75" style="position:absolute;width:26536;height:15468;visibility:visible;mso-wrap-style:square">
                         <v:fill o:detectmouseclick="t"/>
                         <v:path o:connecttype="none"/>
@@ -5327,7 +5327,7 @@
               <mc:AlternateContent>
                 <mc:Choice Requires="wpc">
                   <w:drawing>
-                    <wp:inline distT="0" distB="0" distL="0" distR="0" wp14:anchorId="7852057A" wp14:editId="7DA9001E">
+                    <wp:inline distT="0" distB="0" distL="0" distR="0" wp14:anchorId="12FB6F9F" wp14:editId="52F5DE22">
                       <wp:extent cx="2653665" cy="1547112"/>
                       <wp:effectExtent l="38100" t="0" r="0" b="0"/>
                       <wp:docPr id="97" name="キャンバス 97"/>
@@ -5742,7 +5742,7 @@
                 </mc:Choice>
                 <mc:Fallback>
                   <w:pict>
-                    <v:group w14:anchorId="7852057A" id="キャンバス 97" o:spid="_x0000_s1073" editas="canvas" style="width:208.95pt;height:121.8pt;mso-position-horizontal-relative:char;mso-position-vertical-relative:line" coordsize="26536,15468" o:gfxdata="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">
+                    <v:group w14:anchorId="12FB6F9F" id="キャンバス 97" o:spid="_x0000_s1073" editas="canvas" style="width:208.95pt;height:121.8pt;mso-position-horizontal-relative:char;mso-position-vertical-relative:line" coordsize="26536,15468" o:gfxdata="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">
                       <v:shape id="_x0000_s1074" type="#_x0000_t75" style="position:absolute;width:26536;height:15468;visibility:visible;mso-wrap-style:square">
                         <v:fill o:detectmouseclick="t"/>
                         <v:path o:connecttype="none"/>
@@ -14322,28 +14322,18 @@
               <w:widowControl/>
               <w:jc w:val="left"/>
               <w:rPr>
-                <w:rFonts w:asciiTheme="minorEastAsia" w:eastAsiaTheme="minorEastAsia" w:hAnsiTheme="minorEastAsia" w:cstheme="majorHAnsi" w:hint="eastAsia"/>
-                <w:sz w:val="20"/>
-                <w:szCs w:val="20"/>
-              </w:rPr>
-            </w:pPr>
-            <w:r>
-              <w:rPr>
-                <w:rFonts w:asciiTheme="minorEastAsia" w:eastAsiaTheme="minorEastAsia" w:hAnsiTheme="minorEastAsia" w:cstheme="majorHAnsi" w:hint="eastAsia"/>
-                <w:sz w:val="20"/>
-                <w:szCs w:val="20"/>
-              </w:rPr>
-              <w:t>壁の場合は、窓を除いた面積。（TRNBuildでは窓を含んだ面積が表示されいるが、このNtype</w:t>
-            </w:r>
-            <w:bookmarkStart w:id="0" w:name="_GoBack"/>
-            <w:bookmarkEnd w:id="0"/>
-            <w:r>
-              <w:rPr>
-                <w:rFonts w:asciiTheme="minorEastAsia" w:eastAsiaTheme="minorEastAsia" w:hAnsiTheme="minorEastAsia" w:cstheme="majorHAnsi" w:hint="eastAsia"/>
-                <w:sz w:val="20"/>
-                <w:szCs w:val="20"/>
-              </w:rPr>
-              <w:t>では壁のみの面積が出力される）</w:t>
+                <w:rFonts w:asciiTheme="minorEastAsia" w:eastAsiaTheme="minorEastAsia" w:hAnsiTheme="minorEastAsia" w:cstheme="majorHAnsi"/>
+                <w:sz w:val="20"/>
+                <w:szCs w:val="20"/>
+              </w:rPr>
+            </w:pPr>
+            <w:r>
+              <w:rPr>
+                <w:rFonts w:asciiTheme="minorEastAsia" w:eastAsiaTheme="minorEastAsia" w:hAnsiTheme="minorEastAsia" w:cstheme="majorHAnsi" w:hint="eastAsia"/>
+                <w:sz w:val="20"/>
+                <w:szCs w:val="20"/>
+              </w:rPr>
+              <w:t>壁の場合は、窓を除いた面積。（TRNBuildでは窓を含んだ面積が表示されいるが、このNtypeでは壁のみの面積が出力される）</w:t>
             </w:r>
           </w:p>
         </w:tc>
@@ -14953,7 +14943,7 @@
               <mc:AlternateContent>
                 <mc:Choice Requires="wpc">
                   <w:drawing>
-                    <wp:inline distT="0" distB="0" distL="0" distR="0">
+                    <wp:inline distT="0" distB="0" distL="0" distR="0" wp14:anchorId="3D57A11C" wp14:editId="65CC7215">
                       <wp:extent cx="3092450" cy="1772313"/>
                       <wp:effectExtent l="0" t="0" r="0" b="0"/>
                       <wp:docPr id="18" name="キャンバス 18"/>
@@ -17469,7 +17459,7 @@
                 <w:szCs w:val="20"/>
               </w:rPr>
             </w:pPr>
-            <w:bookmarkStart w:id="1" w:name="OLE_LINK1"/>
+            <w:bookmarkStart w:id="0" w:name="OLE_LINK1"/>
             <w:r>
               <w:rPr>
                 <w:rFonts w:asciiTheme="minorEastAsia" w:eastAsiaTheme="minorEastAsia" w:hAnsiTheme="minorEastAsia" w:cstheme="majorHAnsi"/>
@@ -17486,7 +17476,7 @@
               </w:rPr>
               <w:t>]</w:t>
             </w:r>
-            <w:bookmarkEnd w:id="1"/>
+            <w:bookmarkEnd w:id="0"/>
           </w:p>
         </w:tc>
       </w:tr>
@@ -22084,7 +22074,7 @@
         <mc:AlternateContent>
           <mc:Choice Requires="wpc">
             <w:drawing>
-              <wp:inline distT="0" distB="0" distL="0" distR="0">
+              <wp:inline distT="0" distB="0" distL="0" distR="0" wp14:anchorId="6F417155" wp14:editId="3CA5C4B0">
                 <wp:extent cx="5400040" cy="3645511"/>
                 <wp:effectExtent l="0" t="0" r="0" b="0"/>
                 <wp:docPr id="19" name="キャンバス 19"/>
@@ -24056,6 +24046,57 @@
               <w:t>窓面の日射量（フレームを含む）</w:t>
             </w:r>
           </w:p>
+          <w:p>
+            <w:pPr>
+              <w:widowControl/>
+              <w:jc w:val="left"/>
+              <w:rPr>
+                <w:rFonts w:asciiTheme="minorEastAsia" w:eastAsiaTheme="minorEastAsia" w:hAnsiTheme="minorEastAsia" w:cstheme="majorHAnsi"/>
+                <w:sz w:val="20"/>
+                <w:szCs w:val="20"/>
+              </w:rPr>
+            </w:pPr>
+            <w:r>
+              <w:rPr>
+                <w:rFonts w:asciiTheme="minorEastAsia" w:eastAsiaTheme="minorEastAsia" w:hAnsiTheme="minorEastAsia" w:cstheme="majorHAnsi" w:hint="eastAsia"/>
+                <w:sz w:val="20"/>
+                <w:szCs w:val="20"/>
+              </w:rPr>
+              <w:t>※</w:t>
+            </w:r>
+            <w:r>
+              <w:rPr>
+                <w:rFonts w:asciiTheme="minorEastAsia" w:eastAsiaTheme="minorEastAsia" w:hAnsiTheme="minorEastAsia" w:cstheme="majorHAnsi" w:hint="eastAsia"/>
+                <w:sz w:val="20"/>
+                <w:szCs w:val="20"/>
+              </w:rPr>
+              <w:t>窓の</w:t>
+            </w:r>
+            <w:r>
+              <w:rPr>
+                <w:rFonts w:asciiTheme="minorEastAsia" w:eastAsiaTheme="minorEastAsia" w:hAnsiTheme="minorEastAsia" w:cstheme="majorHAnsi" w:hint="eastAsia"/>
+                <w:sz w:val="20"/>
+                <w:szCs w:val="20"/>
+              </w:rPr>
+              <w:t>ITと</w:t>
+            </w:r>
+            <w:r>
+              <w:rPr>
+                <w:rFonts w:asciiTheme="minorEastAsia" w:eastAsiaTheme="minorEastAsia" w:hAnsiTheme="minorEastAsia" w:cstheme="majorHAnsi" w:hint="eastAsia"/>
+                <w:sz w:val="20"/>
+                <w:szCs w:val="20"/>
+              </w:rPr>
+              <w:t>窓の</w:t>
+            </w:r>
+            <w:r>
+              <w:rPr>
+                <w:rFonts w:asciiTheme="minorEastAsia" w:eastAsiaTheme="minorEastAsia" w:hAnsiTheme="minorEastAsia" w:cstheme="majorHAnsi" w:hint="eastAsia"/>
+                <w:sz w:val="20"/>
+                <w:szCs w:val="20"/>
+              </w:rPr>
+              <w:t>同じ</w:t>
+            </w:r>
+          </w:p>
         </w:tc>
         <w:tc>
           <w:tcPr>
@@ -24150,7 +24191,90 @@
                 <w:sz w:val="20"/>
                 <w:szCs w:val="20"/>
               </w:rPr>
-              <w:t>外部の日射遮蔽装置による日射の反射量</w:t>
+              <w:t>外部の日射遮蔽装置</w:t>
+            </w:r>
+            <w:r>
+              <w:rPr>
+                <w:rFonts w:asciiTheme="minorEastAsia" w:eastAsiaTheme="minorEastAsia" w:hAnsiTheme="minorEastAsia" w:cstheme="majorHAnsi" w:hint="eastAsia"/>
+                <w:sz w:val="20"/>
+                <w:szCs w:val="20"/>
+              </w:rPr>
+              <w:t>（s</w:t>
+            </w:r>
+            <w:r>
+              <w:rPr>
+                <w:rFonts w:asciiTheme="minorEastAsia" w:eastAsiaTheme="minorEastAsia" w:hAnsiTheme="minorEastAsia" w:cstheme="majorHAnsi"/>
+                <w:sz w:val="20"/>
+                <w:szCs w:val="20"/>
+              </w:rPr>
+              <w:t>hading group</w:t>
+            </w:r>
+            <w:r>
+              <w:rPr>
+                <w:rFonts w:asciiTheme="minorEastAsia" w:eastAsiaTheme="minorEastAsia" w:hAnsiTheme="minorEastAsia" w:cstheme="majorHAnsi" w:hint="eastAsia"/>
+                <w:sz w:val="20"/>
+                <w:szCs w:val="20"/>
+              </w:rPr>
+              <w:t>で作成した日射遮蔽物/Geometric</w:t>
+            </w:r>
+            <w:r>
+              <w:rPr>
+                <w:rFonts w:asciiTheme="minorEastAsia" w:eastAsiaTheme="minorEastAsia" w:hAnsiTheme="minorEastAsia" w:cstheme="majorHAnsi"/>
+                <w:sz w:val="20"/>
+                <w:szCs w:val="20"/>
+              </w:rPr>
+              <w:t xml:space="preserve"> shading</w:t>
+            </w:r>
+            <w:r>
+              <w:rPr>
+                <w:rFonts w:asciiTheme="minorEastAsia" w:eastAsiaTheme="minorEastAsia" w:hAnsiTheme="minorEastAsia" w:cstheme="majorHAnsi" w:hint="eastAsia"/>
+                <w:sz w:val="20"/>
+                <w:szCs w:val="20"/>
+              </w:rPr>
+              <w:t>）で遮蔽された</w:t>
+            </w:r>
+            <w:r>
+              <w:rPr>
+                <w:rFonts w:asciiTheme="minorEastAsia" w:eastAsiaTheme="minorEastAsia" w:hAnsiTheme="minorEastAsia" w:cstheme="majorHAnsi" w:hint="eastAsia"/>
+                <w:sz w:val="20"/>
+                <w:szCs w:val="20"/>
+              </w:rPr>
+              <w:t>日射量</w:t>
+            </w:r>
+          </w:p>
+          <w:p>
+            <w:pPr>
+              <w:widowControl/>
+              <w:jc w:val="left"/>
+              <w:rPr>
+                <w:rFonts w:asciiTheme="minorEastAsia" w:eastAsiaTheme="minorEastAsia" w:hAnsiTheme="minorEastAsia" w:cstheme="majorHAnsi"/>
+                <w:sz w:val="20"/>
+                <w:szCs w:val="20"/>
+              </w:rPr>
+            </w:pPr>
+            <w:r>
+              <w:rPr>
+                <w:rFonts w:asciiTheme="minorEastAsia" w:eastAsiaTheme="minorEastAsia" w:hAnsiTheme="minorEastAsia" w:cstheme="majorHAnsi" w:hint="eastAsia"/>
+                <w:sz w:val="20"/>
+                <w:szCs w:val="20"/>
+              </w:rPr>
+              <w:t>注：TRNSYS17の場合は、日射遮蔽装置とExternal</w:t>
+            </w:r>
+            <w:r>
+              <w:rPr>
+                <w:rFonts w:asciiTheme="minorEastAsia" w:eastAsiaTheme="minorEastAsia" w:hAnsiTheme="minorEastAsia" w:cstheme="majorHAnsi"/>
+                <w:sz w:val="20"/>
+                <w:szCs w:val="20"/>
+              </w:rPr>
+              <w:t xml:space="preserve"> shading factor</w:t>
+            </w:r>
+            <w:r>
+              <w:rPr>
+                <w:rFonts w:asciiTheme="minorEastAsia" w:eastAsiaTheme="minorEastAsia" w:hAnsiTheme="minorEastAsia" w:cstheme="majorHAnsi" w:hint="eastAsia"/>
+                <w:sz w:val="20"/>
+                <w:szCs w:val="20"/>
+              </w:rPr>
+              <w:t>の両方</w:t>
             </w:r>
           </w:p>
         </w:tc>
@@ -25730,7 +25854,7 @@
 </file>
 
 <file path=word/endnotes.xml><?xml version="1.0" encoding="utf-8"?>
-<w:endnotes xmlns:wpc="http://schemas.microsoft.com/office/word/2010/wordprocessingCanvas" xmlns:cx="http://schemas.microsoft.com/office/drawing/2014/chartex" xmlns:cx1="http://schemas.microsoft.com/office/drawing/2015/9/8/chartex" xmlns:cx2="http://schemas.microsoft.com/office/drawing/2015/10/21/chartex" xmlns:cx3="http://schemas.microsoft.com/office/drawing/2016/5/9/chartex" xmlns:cx4="http://schemas.microsoft.com/office/drawing/2016/5/10/chartex" xmlns:cx5="http://schemas.microsoft.com/office/drawing/2016/5/11/chartex" xmlns:cx6="http://schemas.microsoft.com/office/drawing/2016/5/12/chartex" xmlns:cx7="http://schemas.microsoft.com/office/drawing/2016/5/13/chartex" xmlns:cx8="http://schemas.microsoft.com/office/drawing/2016/5/14/chartex" xmlns:mc="http://schemas.openxmlformats.org/markup-compatibility/2006" xmlns:aink="http://schemas.microsoft.com/office/drawing/2016/ink" xmlns:am3d="http://schemas.microsoft.com/office/drawing/2017/model3d" xmlns:o="urn:schemas-microsoft-com:office:office" xmlns:r="http://schemas.openxmlformats.org/officeDocument/2006/relationships" xmlns:m="http://schemas.openxmlformats.org/officeDocument/2006/math" xmlns:v="urn:schemas-microsoft-com:vml" xmlns:wp14="http://schemas.microsoft.com/office/word/2010/wordprocessingDrawing" xmlns:wp="http://schemas.openxmlformats.org/drawingml/2006/wordprocessingDrawing" xmlns:w10="urn:schemas-microsoft-com:office:word" xmlns:w="http://schemas.openxmlformats.org/wordprocessingml/2006/main" xmlns:w14="http://schemas.microsoft.com/office/word/2010/wordml" xmlns:w15="http://schemas.microsoft.com/office/word/2012/wordml" xmlns:w16cid="http://schemas.microsoft.com/office/word/2016/wordml/cid" xmlns:w16se="http://schemas.microsoft.com/office/word/2015/wordml/symex" xmlns:wpg="http://schemas.microsoft.com/office/word/2010/wordprocessingGroup" xmlns:wpi="http://schemas.microsoft.com/office/word/2010/wordprocessingInk" xmlns:wne="http://schemas.microsoft.com/office/word/2006/wordml" xmlns:wps="http://schemas.microsoft.com/office/word/2010/wordprocessingShape" mc:Ignorable="w14 w15 w16se w16cid wp14">
+<w:endnotes xmlns:wpc="http://schemas.microsoft.com/office/word/2010/wordprocessingCanvas" xmlns:cx="http://schemas.microsoft.com/office/drawing/2014/chartex" xmlns:cx1="http://schemas.microsoft.com/office/drawing/2015/9/8/chartex" xmlns:cx2="http://schemas.microsoft.com/office/drawing/2015/10/21/chartex" xmlns:cx3="http://schemas.microsoft.com/office/drawing/2016/5/9/chartex" xmlns:cx4="http://schemas.microsoft.com/office/drawing/2016/5/10/chartex" xmlns:cx5="http://schemas.microsoft.com/office/drawing/2016/5/11/chartex" xmlns:cx6="http://schemas.microsoft.com/office/drawing/2016/5/12/chartex" xmlns:cx7="http://schemas.microsoft.com/office/drawing/2016/5/13/chartex" xmlns:cx8="http://schemas.microsoft.com/office/drawing/2016/5/14/chartex" xmlns:mc="http://schemas.openxmlformats.org/markup-compatibility/2006" xmlns:aink="http://schemas.microsoft.com/office/drawing/2016/ink" xmlns:am3d="http://schemas.microsoft.com/office/drawing/2017/model3d" xmlns:o="urn:schemas-microsoft-com:office:office" xmlns:r="http://schemas.openxmlformats.org/officeDocument/2006/relationships" xmlns:m="http://schemas.openxmlformats.org/officeDocument/2006/math" xmlns:v="urn:schemas-microsoft-com:vml" xmlns:wp14="http://schemas.microsoft.com/office/word/2010/wordprocessingDrawing" xmlns:wp="http://schemas.openxmlformats.org/drawingml/2006/wordprocessingDrawing" xmlns:w10="urn:schemas-microsoft-com:office:word" xmlns:w="http://schemas.openxmlformats.org/wordprocessingml/2006/main" xmlns:w14="http://schemas.microsoft.com/office/word/2010/wordml" xmlns:w15="http://schemas.microsoft.com/office/word/2012/wordml" xmlns:w16cex="http://schemas.microsoft.com/office/word/2018/wordml/cex" xmlns:w16cid="http://schemas.microsoft.com/office/word/2016/wordml/cid" xmlns:w16="http://schemas.microsoft.com/office/word/2018/wordml" xmlns:w16sdtdh="http://schemas.microsoft.com/office/word/2020/wordml/sdtdatahash" xmlns:w16se="http://schemas.microsoft.com/office/word/2015/wordml/symex" xmlns:wpg="http://schemas.microsoft.com/office/word/2010/wordprocessingGroup" xmlns:wpi="http://schemas.microsoft.com/office/word/2010/wordprocessingInk" xmlns:wne="http://schemas.microsoft.com/office/word/2006/wordml" xmlns:wps="http://schemas.microsoft.com/office/word/2010/wordprocessingShape" mc:Ignorable="w14 w15 w16se w16cid w16 w16cex w16sdtdh wp14">
   <w:endnote w:type="separator" w:id="-1">
     <w:p>
       <w:r>
@@ -25749,7 +25873,7 @@
 </file>
 
 <file path=word/footer1.xml><?xml version="1.0" encoding="utf-8"?>
-<w:ftr xmlns:wpc="http://schemas.microsoft.com/office/word/2010/wordprocessingCanvas" xmlns:cx="http://schemas.microsoft.com/office/drawing/2014/chartex" xmlns:cx1="http://schemas.microsoft.com/office/drawing/2015/9/8/chartex" xmlns:cx2="http://schemas.microsoft.com/office/drawing/2015/10/21/chartex" xmlns:cx3="http://schemas.microsoft.com/office/drawing/2016/5/9/chartex" xmlns:cx4="http://schemas.microsoft.com/office/drawing/2016/5/10/chartex" xmlns:cx5="http://schemas.microsoft.com/office/drawing/2016/5/11/chartex" xmlns:cx6="http://schemas.microsoft.com/office/drawing/2016/5/12/chartex" xmlns:cx7="http://schemas.microsoft.com/office/drawing/2016/5/13/chartex" xmlns:cx8="http://schemas.microsoft.com/office/drawing/2016/5/14/chartex" xmlns:mc="http://schemas.openxmlformats.org/markup-compatibility/2006" xmlns:aink="http://schemas.microsoft.com/office/drawing/2016/ink" xmlns:am3d="http://schemas.microsoft.com/office/drawing/2017/model3d" xmlns:o="urn:schemas-microsoft-com:office:office" xmlns:r="http://schemas.openxmlformats.org/officeDocument/2006/relationships" xmlns:m="http://schemas.openxmlformats.org/officeDocument/2006/math" xmlns:v="urn:schemas-microsoft-com:vml" xmlns:wp14="http://schemas.microsoft.com/office/word/2010/wordprocessingDrawing" xmlns:wp="http://schemas.openxmlformats.org/drawingml/2006/wordprocessingDrawing" xmlns:w10="urn:schemas-microsoft-com:office:word" xmlns:w="http://schemas.openxmlformats.org/wordprocessingml/2006/main" xmlns:w14="http://schemas.microsoft.com/office/word/2010/wordml" xmlns:w15="http://schemas.microsoft.com/office/word/2012/wordml" xmlns:w16cid="http://schemas.microsoft.com/office/word/2016/wordml/cid" xmlns:w16se="http://schemas.microsoft.com/office/word/2015/wordml/symex" xmlns:wpg="http://schemas.microsoft.com/office/word/2010/wordprocessingGroup" xmlns:wpi="http://schemas.microsoft.com/office/word/2010/wordprocessingInk" xmlns:wne="http://schemas.microsoft.com/office/word/2006/wordml" xmlns:wps="http://schemas.microsoft.com/office/word/2010/wordprocessingShape" mc:Ignorable="w14 w15 w16se w16cid wp14">
+<w:ftr xmlns:wpc="http://schemas.microsoft.com/office/word/2010/wordprocessingCanvas" xmlns:cx="http://schemas.microsoft.com/office/drawing/2014/chartex" xmlns:cx1="http://schemas.microsoft.com/office/drawing/2015/9/8/chartex" xmlns:cx2="http://schemas.microsoft.com/office/drawing/2015/10/21/chartex" xmlns:cx3="http://schemas.microsoft.com/office/drawing/2016/5/9/chartex" xmlns:cx4="http://schemas.microsoft.com/office/drawing/2016/5/10/chartex" xmlns:cx5="http://schemas.microsoft.com/office/drawing/2016/5/11/chartex" xmlns:cx6="http://schemas.microsoft.com/office/drawing/2016/5/12/chartex" xmlns:cx7="http://schemas.microsoft.com/office/drawing/2016/5/13/chartex" xmlns:cx8="http://schemas.microsoft.com/office/drawing/2016/5/14/chartex" xmlns:mc="http://schemas.openxmlformats.org/markup-compatibility/2006" xmlns:aink="http://schemas.microsoft.com/office/drawing/2016/ink" xmlns:am3d="http://schemas.microsoft.com/office/drawing/2017/model3d" xmlns:o="urn:schemas-microsoft-com:office:office" xmlns:r="http://schemas.openxmlformats.org/officeDocument/2006/relationships" xmlns:m="http://schemas.openxmlformats.org/officeDocument/2006/math" xmlns:v="urn:schemas-microsoft-com:vml" xmlns:wp14="http://schemas.microsoft.com/office/word/2010/wordprocessingDrawing" xmlns:wp="http://schemas.openxmlformats.org/drawingml/2006/wordprocessingDrawing" xmlns:w10="urn:schemas-microsoft-com:office:word" xmlns:w="http://schemas.openxmlformats.org/wordprocessingml/2006/main" xmlns:w14="http://schemas.microsoft.com/office/word/2010/wordml" xmlns:w15="http://schemas.microsoft.com/office/word/2012/wordml" xmlns:w16cex="http://schemas.microsoft.com/office/word/2018/wordml/cex" xmlns:w16cid="http://schemas.microsoft.com/office/word/2016/wordml/cid" xmlns:w16="http://schemas.microsoft.com/office/word/2018/wordml" xmlns:w16sdtdh="http://schemas.microsoft.com/office/word/2020/wordml/sdtdatahash" xmlns:w16se="http://schemas.microsoft.com/office/word/2015/wordml/symex" xmlns:wpg="http://schemas.microsoft.com/office/word/2010/wordprocessingGroup" xmlns:wpi="http://schemas.microsoft.com/office/word/2010/wordprocessingInk" xmlns:wne="http://schemas.microsoft.com/office/word/2006/wordml" xmlns:wps="http://schemas.microsoft.com/office/word/2010/wordprocessingShape" mc:Ignorable="w14 w15 w16se w16cid w16 w16cex w16sdtdh wp14">
   <w:p>
     <w:pPr>
       <w:pStyle w:val="a4"/>
@@ -25817,7 +25941,7 @@
 </file>
 
 <file path=word/footnotes.xml><?xml version="1.0" encoding="utf-8"?>
-<w:footnotes xmlns:wpc="http://schemas.microsoft.com/office/word/2010/wordprocessingCanvas" xmlns:cx="http://schemas.microsoft.com/office/drawing/2014/chartex" xmlns:cx1="http://schemas.microsoft.com/office/drawing/2015/9/8/chartex" xmlns:cx2="http://schemas.microsoft.com/office/drawing/2015/10/21/chartex" xmlns:cx3="http://schemas.microsoft.com/office/drawing/2016/5/9/chartex" xmlns:cx4="http://schemas.microsoft.com/office/drawing/2016/5/10/chartex" xmlns:cx5="http://schemas.microsoft.com/office/drawing/2016/5/11/chartex" xmlns:cx6="http://schemas.microsoft.com/office/drawing/2016/5/12/chartex" xmlns:cx7="http://schemas.microsoft.com/office/drawing/2016/5/13/chartex" xmlns:cx8="http://schemas.microsoft.com/office/drawing/2016/5/14/chartex" xmlns:mc="http://schemas.openxmlformats.org/markup-compatibility/2006" xmlns:aink="http://schemas.microsoft.com/office/drawing/2016/ink" xmlns:am3d="http://schemas.microsoft.com/office/drawing/2017/model3d" xmlns:o="urn:schemas-microsoft-com:office:office" xmlns:r="http://schemas.openxmlformats.org/officeDocument/2006/relationships" xmlns:m="http://schemas.openxmlformats.org/officeDocument/2006/math" xmlns:v="urn:schemas-microsoft-com:vml" xmlns:wp14="http://schemas.microsoft.com/office/word/2010/wordprocessingDrawing" xmlns:wp="http://schemas.openxmlformats.org/drawingml/2006/wordprocessingDrawing" xmlns:w10="urn:schemas-microsoft-com:office:word" xmlns:w="http://schemas.openxmlformats.org/wordprocessingml/2006/main" xmlns:w14="http://schemas.microsoft.com/office/word/2010/wordml" xmlns:w15="http://schemas.microsoft.com/office/word/2012/wordml" xmlns:w16cid="http://schemas.microsoft.com/office/word/2016/wordml/cid" xmlns:w16se="http://schemas.microsoft.com/office/word/2015/wordml/symex" xmlns:wpg="http://schemas.microsoft.com/office/word/2010/wordprocessingGroup" xmlns:wpi="http://schemas.microsoft.com/office/word/2010/wordprocessingInk" xmlns:wne="http://schemas.microsoft.com/office/word/2006/wordml" xmlns:wps="http://schemas.microsoft.com/office/word/2010/wordprocessingShape" mc:Ignorable="w14 w15 w16se w16cid wp14">
+<w:footnotes xmlns:wpc="http://schemas.microsoft.com/office/word/2010/wordprocessingCanvas" xmlns:cx="http://schemas.microsoft.com/office/drawing/2014/chartex" xmlns:cx1="http://schemas.microsoft.com/office/drawing/2015/9/8/chartex" xmlns:cx2="http://schemas.microsoft.com/office/drawing/2015/10/21/chartex" xmlns:cx3="http://schemas.microsoft.com/office/drawing/2016/5/9/chartex" xmlns:cx4="http://schemas.microsoft.com/office/drawing/2016/5/10/chartex" xmlns:cx5="http://schemas.microsoft.com/office/drawing/2016/5/11/chartex" xmlns:cx6="http://schemas.microsoft.com/office/drawing/2016/5/12/chartex" xmlns:cx7="http://schemas.microsoft.com/office/drawing/2016/5/13/chartex" xmlns:cx8="http://schemas.microsoft.com/office/drawing/2016/5/14/chartex" xmlns:mc="http://schemas.openxmlformats.org/markup-compatibility/2006" xmlns:aink="http://schemas.microsoft.com/office/drawing/2016/ink" xmlns:am3d="http://schemas.microsoft.com/office/drawing/2017/model3d" xmlns:o="urn:schemas-microsoft-com:office:office" xmlns:r="http://schemas.openxmlformats.org/officeDocument/2006/relationships" xmlns:m="http://schemas.openxmlformats.org/officeDocument/2006/math" xmlns:v="urn:schemas-microsoft-com:vml" xmlns:wp14="http://schemas.microsoft.com/office/word/2010/wordprocessingDrawing" xmlns:wp="http://schemas.openxmlformats.org/drawingml/2006/wordprocessingDrawing" xmlns:w10="urn:schemas-microsoft-com:office:word" xmlns:w="http://schemas.openxmlformats.org/wordprocessingml/2006/main" xmlns:w14="http://schemas.microsoft.com/office/word/2010/wordml" xmlns:w15="http://schemas.microsoft.com/office/word/2012/wordml" xmlns:w16cex="http://schemas.microsoft.com/office/word/2018/wordml/cex" xmlns:w16cid="http://schemas.microsoft.com/office/word/2016/wordml/cid" xmlns:w16="http://schemas.microsoft.com/office/word/2018/wordml" xmlns:w16sdtdh="http://schemas.microsoft.com/office/word/2020/wordml/sdtdatahash" xmlns:w16se="http://schemas.microsoft.com/office/word/2015/wordml/symex" xmlns:wpg="http://schemas.microsoft.com/office/word/2010/wordprocessingGroup" xmlns:wpi="http://schemas.microsoft.com/office/word/2010/wordprocessingInk" xmlns:wne="http://schemas.microsoft.com/office/word/2006/wordml" xmlns:wps="http://schemas.microsoft.com/office/word/2010/wordprocessingShape" mc:Ignorable="w14 w15 w16se w16cid w16 w16cex w16sdtdh wp14">
   <w:footnote w:type="separator" w:id="-1">
     <w:p>
       <w:r>
@@ -25836,7 +25960,7 @@
 </file>
 
 <file path=word/header1.xml><?xml version="1.0" encoding="utf-8"?>
-<w:hdr xmlns:wpc="http://schemas.microsoft.com/office/word/2010/wordprocessingCanvas" xmlns:cx="http://schemas.microsoft.com/office/drawing/2014/chartex" xmlns:cx1="http://schemas.microsoft.com/office/drawing/2015/9/8/chartex" xmlns:cx2="http://schemas.microsoft.com/office/drawing/2015/10/21/chartex" xmlns:cx3="http://schemas.microsoft.com/office/drawing/2016/5/9/chartex" xmlns:cx4="http://schemas.microsoft.com/office/drawing/2016/5/10/chartex" xmlns:cx5="http://schemas.microsoft.com/office/drawing/2016/5/11/chartex" xmlns:cx6="http://schemas.microsoft.com/office/drawing/2016/5/12/chartex" xmlns:cx7="http://schemas.microsoft.com/office/drawing/2016/5/13/chartex" xmlns:cx8="http://schemas.microsoft.com/office/drawing/2016/5/14/chartex" xmlns:mc="http://schemas.openxmlformats.org/markup-compatibility/2006" xmlns:aink="http://schemas.microsoft.com/office/drawing/2016/ink" xmlns:am3d="http://schemas.microsoft.com/office/drawing/2017/model3d" xmlns:o="urn:schemas-microsoft-com:office:office" xmlns:r="http://schemas.openxmlformats.org/officeDocument/2006/relationships" xmlns:m="http://schemas.openxmlformats.org/officeDocument/2006/math" xmlns:v="urn:schemas-microsoft-com:vml" xmlns:wp14="http://schemas.microsoft.com/office/word/2010/wordprocessingDrawing" xmlns:wp="http://schemas.openxmlformats.org/drawingml/2006/wordprocessingDrawing" xmlns:w10="urn:schemas-microsoft-com:office:word" xmlns:w="http://schemas.openxmlformats.org/wordprocessingml/2006/main" xmlns:w14="http://schemas.microsoft.com/office/word/2010/wordml" xmlns:w15="http://schemas.microsoft.com/office/word/2012/wordml" xmlns:w16cid="http://schemas.microsoft.com/office/word/2016/wordml/cid" xmlns:w16se="http://schemas.microsoft.com/office/word/2015/wordml/symex" xmlns:wpg="http://schemas.microsoft.com/office/word/2010/wordprocessingGroup" xmlns:wpi="http://schemas.microsoft.com/office/word/2010/wordprocessingInk" xmlns:wne="http://schemas.microsoft.com/office/word/2006/wordml" xmlns:wps="http://schemas.microsoft.com/office/word/2010/wordprocessingShape" mc:Ignorable="w14 w15 w16se w16cid wp14">
+<w:hdr xmlns:wpc="http://schemas.microsoft.com/office/word/2010/wordprocessingCanvas" xmlns:cx="http://schemas.microsoft.com/office/drawing/2014/chartex" xmlns:cx1="http://schemas.microsoft.com/office/drawing/2015/9/8/chartex" xmlns:cx2="http://schemas.microsoft.com/office/drawing/2015/10/21/chartex" xmlns:cx3="http://schemas.microsoft.com/office/drawing/2016/5/9/chartex" xmlns:cx4="http://schemas.microsoft.com/office/drawing/2016/5/10/chartex" xmlns:cx5="http://schemas.microsoft.com/office/drawing/2016/5/11/chartex" xmlns:cx6="http://schemas.microsoft.com/office/drawing/2016/5/12/chartex" xmlns:cx7="http://schemas.microsoft.com/office/drawing/2016/5/13/chartex" xmlns:cx8="http://schemas.microsoft.com/office/drawing/2016/5/14/chartex" xmlns:mc="http://schemas.openxmlformats.org/markup-compatibility/2006" xmlns:aink="http://schemas.microsoft.com/office/drawing/2016/ink" xmlns:am3d="http://schemas.microsoft.com/office/drawing/2017/model3d" xmlns:o="urn:schemas-microsoft-com:office:office" xmlns:r="http://schemas.openxmlformats.org/officeDocument/2006/relationships" xmlns:m="http://schemas.openxmlformats.org/officeDocument/2006/math" xmlns:v="urn:schemas-microsoft-com:vml" xmlns:wp14="http://schemas.microsoft.com/office/word/2010/wordprocessingDrawing" xmlns:wp="http://schemas.openxmlformats.org/drawingml/2006/wordprocessingDrawing" xmlns:w10="urn:schemas-microsoft-com:office:word" xmlns:w="http://schemas.openxmlformats.org/wordprocessingml/2006/main" xmlns:w14="http://schemas.microsoft.com/office/word/2010/wordml" xmlns:w15="http://schemas.microsoft.com/office/word/2012/wordml" xmlns:w16cex="http://schemas.microsoft.com/office/word/2018/wordml/cex" xmlns:w16cid="http://schemas.microsoft.com/office/word/2016/wordml/cid" xmlns:w16="http://schemas.microsoft.com/office/word/2018/wordml" xmlns:w16sdtdh="http://schemas.microsoft.com/office/word/2020/wordml/sdtdatahash" xmlns:w16se="http://schemas.microsoft.com/office/word/2015/wordml/symex" xmlns:wpg="http://schemas.microsoft.com/office/word/2010/wordprocessingGroup" xmlns:wpi="http://schemas.microsoft.com/office/word/2010/wordprocessingInk" xmlns:wne="http://schemas.microsoft.com/office/word/2006/wordml" xmlns:wps="http://schemas.microsoft.com/office/word/2010/wordprocessingShape" mc:Ignorable="w14 w15 w16se w16cid w16 w16cex w16sdtdh wp14">
   <w:p>
     <w:pPr>
       <w:pStyle w:val="a3"/>
@@ -25891,7 +26015,7 @@
       <w:rPr>
         <w:noProof/>
       </w:rPr>
-      <w:t>2020/11/10</w:t>
+      <w:t>2021/08/17</w:t>
     </w:r>
     <w:r>
       <w:fldChar w:fldCharType="end"/>
@@ -25901,7 +26025,7 @@
 </file>
 
 <file path=word/numbering.xml><?xml version="1.0" encoding="utf-8"?>
-<w:numbering xmlns:wpc="http://schemas.microsoft.com/office/word/2010/wordprocessingCanvas" xmlns:cx="http://schemas.microsoft.com/office/drawing/2014/chartex" xmlns:cx1="http://schemas.microsoft.com/office/drawing/2015/9/8/chartex" xmlns:cx2="http://schemas.microsoft.com/office/drawing/2015/10/21/chartex" xmlns:cx3="http://schemas.microsoft.com/office/drawing/2016/5/9/chartex" xmlns:cx4="http://schemas.microsoft.com/office/drawing/2016/5/10/chartex" xmlns:cx5="http://schemas.microsoft.com/office/drawing/2016/5/11/chartex" xmlns:cx6="http://schemas.microsoft.com/office/drawing/2016/5/12/chartex" xmlns:cx7="http://schemas.microsoft.com/office/drawing/2016/5/13/chartex" xmlns:cx8="http://schemas.microsoft.com/office/drawing/2016/5/14/chartex" xmlns:mc="http://schemas.openxmlformats.org/markup-compatibility/2006" xmlns:aink="http://schemas.microsoft.com/office/drawing/2016/ink" xmlns:am3d="http://schemas.microsoft.com/office/drawing/2017/model3d" xmlns:o="urn:schemas-microsoft-com:office:office" xmlns:r="http://schemas.openxmlformats.org/officeDocument/2006/relationships" xmlns:m="http://schemas.openxmlformats.org/officeDocument/2006/math" xmlns:v="urn:schemas-microsoft-com:vml" xmlns:wp14="http://schemas.microsoft.com/office/word/2010/wordprocessingDrawing" xmlns:wp="http://schemas.openxmlformats.org/drawingml/2006/wordprocessingDrawing" xmlns:w10="urn:schemas-microsoft-com:office:word" xmlns:w="http://schemas.openxmlformats.org/wordprocessingml/2006/main" xmlns:w14="http://schemas.microsoft.com/office/word/2010/wordml" xmlns:w15="http://schemas.microsoft.com/office/word/2012/wordml" xmlns:w16cid="http://schemas.microsoft.com/office/word/2016/wordml/cid" xmlns:w16se="http://schemas.microsoft.com/office/word/2015/wordml/symex" xmlns:wpg="http://schemas.microsoft.com/office/word/2010/wordprocessingGroup" xmlns:wpi="http://schemas.microsoft.com/office/word/2010/wordprocessingInk" xmlns:wne="http://schemas.microsoft.com/office/word/2006/wordml" xmlns:wps="http://schemas.microsoft.com/office/word/2010/wordprocessingShape" mc:Ignorable="w14 w15 w16se w16cid wp14">
+<w:numbering xmlns:wpc="http://schemas.microsoft.com/office/word/2010/wordprocessingCanvas" xmlns:cx="http://schemas.microsoft.com/office/drawing/2014/chartex" xmlns:cx1="http://schemas.microsoft.com/office/drawing/2015/9/8/chartex" xmlns:cx2="http://schemas.microsoft.com/office/drawing/2015/10/21/chartex" xmlns:cx3="http://schemas.microsoft.com/office/drawing/2016/5/9/chartex" xmlns:cx4="http://schemas.microsoft.com/office/drawing/2016/5/10/chartex" xmlns:cx5="http://schemas.microsoft.com/office/drawing/2016/5/11/chartex" xmlns:cx6="http://schemas.microsoft.com/office/drawing/2016/5/12/chartex" xmlns:cx7="http://schemas.microsoft.com/office/drawing/2016/5/13/chartex" xmlns:cx8="http://schemas.microsoft.com/office/drawing/2016/5/14/chartex" xmlns:mc="http://schemas.openxmlformats.org/markup-compatibility/2006" xmlns:aink="http://schemas.microsoft.com/office/drawing/2016/ink" xmlns:am3d="http://schemas.microsoft.com/office/drawing/2017/model3d" xmlns:o="urn:schemas-microsoft-com:office:office" xmlns:r="http://schemas.openxmlformats.org/officeDocument/2006/relationships" xmlns:m="http://schemas.openxmlformats.org/officeDocument/2006/math" xmlns:v="urn:schemas-microsoft-com:vml" xmlns:wp14="http://schemas.microsoft.com/office/word/2010/wordprocessingDrawing" xmlns:wp="http://schemas.openxmlformats.org/drawingml/2006/wordprocessingDrawing" xmlns:w10="urn:schemas-microsoft-com:office:word" xmlns:w="http://schemas.openxmlformats.org/wordprocessingml/2006/main" xmlns:w14="http://schemas.microsoft.com/office/word/2010/wordml" xmlns:w15="http://schemas.microsoft.com/office/word/2012/wordml" xmlns:w16cex="http://schemas.microsoft.com/office/word/2018/wordml/cex" xmlns:w16cid="http://schemas.microsoft.com/office/word/2016/wordml/cid" xmlns:w16="http://schemas.microsoft.com/office/word/2018/wordml" xmlns:w16sdtdh="http://schemas.microsoft.com/office/word/2020/wordml/sdtdatahash" xmlns:w16se="http://schemas.microsoft.com/office/word/2015/wordml/symex" xmlns:wpg="http://schemas.microsoft.com/office/word/2010/wordprocessingGroup" xmlns:wpi="http://schemas.microsoft.com/office/word/2010/wordprocessingInk" xmlns:wne="http://schemas.microsoft.com/office/word/2006/wordml" xmlns:wps="http://schemas.microsoft.com/office/word/2010/wordprocessingShape" mc:Ignorable="w14 w15 w16se w16cid w16 w16cex w16sdtdh wp14">
   <w:abstractNum w:abstractNumId="0" w15:restartNumberingAfterBreak="0">
     <w:nsid w:val="16834855"/>
     <w:multiLevelType w:val="hybridMultilevel"/>
@@ -27722,7 +27846,7 @@
 </file>
 
 <file path=word/styles.xml><?xml version="1.0" encoding="utf-8"?>
-<w:styles xmlns:mc="http://schemas.openxmlformats.org/markup-compatibility/2006" xmlns:r="http://schemas.openxmlformats.org/officeDocument/2006/relationships" xmlns:w="http://schemas.openxmlformats.org/wordprocessingml/2006/main" xmlns:w14="http://schemas.microsoft.com/office/word/2010/wordml" xmlns:w15="http://schemas.microsoft.com/office/word/2012/wordml" xmlns:w16cid="http://schemas.microsoft.com/office/word/2016/wordml/cid" xmlns:w16se="http://schemas.microsoft.com/office/word/2015/wordml/symex" mc:Ignorable="w14 w15 w16se w16cid">
+<w:styles xmlns:mc="http://schemas.openxmlformats.org/markup-compatibility/2006" xmlns:r="http://schemas.openxmlformats.org/officeDocument/2006/relationships" xmlns:w="http://schemas.openxmlformats.org/wordprocessingml/2006/main" xmlns:w14="http://schemas.microsoft.com/office/word/2010/wordml" xmlns:w15="http://schemas.microsoft.com/office/word/2012/wordml" xmlns:w16cex="http://schemas.microsoft.com/office/word/2018/wordml/cex" xmlns:w16cid="http://schemas.microsoft.com/office/word/2016/wordml/cid" xmlns:w16="http://schemas.microsoft.com/office/word/2018/wordml" xmlns:w16sdtdh="http://schemas.microsoft.com/office/word/2020/wordml/sdtdatahash" xmlns:w16se="http://schemas.microsoft.com/office/word/2015/wordml/symex" mc:Ignorable="w14 w15 w16se w16cid w16 w16cex w16sdtdh">
   <w:docDefaults>
     <w:rPrDefault>
       <w:rPr>

</xml_diff>